<commit_message>
Next Draft To Alberto
</commit_message>
<xml_diff>
--- a/Deprecated/AnnotatedBib2/AnnotatedBibliography2.docx
+++ b/Deprecated/AnnotatedBib2/AnnotatedBibliography2.docx
@@ -656,7 +656,7 @@
         </w:numPr>
       </w:pPr>
       <w:r>
-        <w:t xml:space="preserve">LIT REVIEW</w:t>
+        <w:t xml:space="preserve">This paper puts P2P literature into three buckets: P2P’s ability to match buyers to sellers, flexible pricing strategies, and the big one to me, the explicit incorporation of trust and reputation. Their work tries to address primarily address the first two. They don’t explicitly point to other theoretical papers about P2P markets, making it seem like this paper provides a baseline model. Most of the work in this field seems to be experimental, so this paper provides some theory to back the modelling.</w:t>
       </w:r>
     </w:p>
     <w:p>
@@ -678,7 +678,7 @@
         </w:numPr>
       </w:pPr>
       <w:r>
-        <w:t xml:space="preserve">One thing that I really like about this paper is the way that it identifies the key aspects of P2P markets that it wishes to include in a model before diving into the model itself. It identifies: P2P’s ability to match buyers to sellers, flexible pricing strategies, and the big one to me, the explicit incorporation of trust and reputation. The model seeks to find how many P2P sellers enter the market. This model is intended to provide a comparison, and so the model that the author’s build uses traditional businesses as a baseline. For example, the model assumes that traditional businesses have non-zero startup costs (they must build a hotel), whereas P2P sellers have zero startup costs (you already have a house to rent out for Airbnb). However, marginal costs for P2P sellers is higher than traditional sellers. Another interesting feature of the model is exogenous stochastic demand functions. The artists simply assume that the demand curve takes one of a continuum of possible realizations.  </w:t>
+        <w:t xml:space="preserve">One thing that I really like about this paper is the way that it identifies the key aspects of P2P markets (the buckets given above) that it wishes to include in a model before diving into the model itself. The model seeks to find how many P2P sellers enter the market. This model is intended to provide a comparison, and so the model that the author’s build uses traditional businesses as a baseline. For example, the model assumes that traditional businesses have non-zero startup costs (they must build a hotel), whereas P2P sellers have zero startup costs (you already have a house to rent out for Airbnb). However, marginal costs for P2P sellers is higher than traditional sellers. Another interesting feature of the model is exogenous stochastic demand functions. The artists simply assume that the demand curve takes one of a continuum of possible realizations.  </w:t>
       </w:r>
       <w:r>
         <w:br/>
@@ -793,19 +793,378 @@
     </w:p>
     <w:p>
       <w:pPr>
-        <w:pStyle w:val="Compact"/>
         <w:numPr>
           <w:numId w:val="1004"/>
           <w:ilvl w:val="0"/>
         </w:numPr>
       </w:pPr>
       <w:r>
-        <w:t xml:space="preserve">This</w:t>
-      </w:r>
-    </w:p>
-    <w:p>
-      <w:r>
-        <w:br w:type="page"/>
+        <w:t xml:space="preserve">This empirical paper explores how the characteristics of an artistic movement, and an artist’s time entering the movement combine to affect the selling value of art. This paper is motivated by a lack of hedonic regression using fine art auction data. That is, a regression incorporating artistic, historical, and physical elements of paintings to predict selling price. The authors recognize the importance of incorporating atypical measures when valuing art, and this paper provides a framework to do so. In addition to the different empirical strategy, the authors are interested in how the place of an artist in a movement (</w:t>
+      </w:r>
+      <w:r>
+        <w:t xml:space="preserve">“</w:t>
+      </w:r>
+      <w:r>
+        <w:t xml:space="preserve">early bloomer</w:t>
+      </w:r>
+      <w:r>
+        <w:t xml:space="preserve">”</w:t>
+      </w:r>
+      <w:r>
+        <w:t xml:space="preserve"> </w:t>
+      </w:r>
+      <w:r>
+        <w:t xml:space="preserve">or</w:t>
+      </w:r>
+      <w:r>
+        <w:t xml:space="preserve"> </w:t>
+      </w:r>
+      <w:r>
+        <w:t xml:space="preserve">“</w:t>
+      </w:r>
+      <w:r>
+        <w:t xml:space="preserve">late bloomer</w:t>
+      </w:r>
+      <w:r>
+        <w:t xml:space="preserve">”</w:t>
+      </w:r>
+      <w:r>
+        <w:t xml:space="preserve">) affects the value of their art over time.</w:t>
+      </w:r>
+    </w:p>
+    <w:p>
+      <w:pPr>
+        <w:numPr>
+          <w:numId w:val="1004"/>
+          <w:ilvl w:val="0"/>
+        </w:numPr>
+      </w:pPr>
+      <w:r>
+        <w:t xml:space="preserve">The authors note that previous literature has centered around simply what artistic movement an artist comes from as a predictor of auction value over time. That is two artists from the same movement are treated to have similar effects. The authors then explain why artistic movements are important by discussing the sociological and pyschological implications of working with like-minded artist. Subsequently, the authors of this paper discuss art theorists believe that there may be heterogenous effects between early and late artists entering a movement. This paper is intended to test the hypothesis that affects are homogenous within movements. The observable measure of homogeneity in this paper (though not explcitly mentioned in the literature review) is the following. If affects are homogenous within movements, then the time at which prices peak for individuals should not differ substantially from when prices peak for an average of individual artists.</w:t>
+      </w:r>
+    </w:p>
+    <w:p>
+      <w:pPr>
+        <w:numPr>
+          <w:numId w:val="1004"/>
+          <w:ilvl w:val="0"/>
+        </w:numPr>
+      </w:pPr>
+      <w:r>
+        <w:t xml:space="preserve">The data used in this paper comes from art auctions and was compiled in a different paper by a different author, Hellmanzik (2009,2010). Auctions occur between 1986 and 2010 and were listed on artvalue.com. The artists in the sample were born between 1985 and 1945. The authors sasy there are a total of</w:t>
+      </w:r>
+      <w:r>
+        <w:t xml:space="preserve"> </w:t>
+      </w:r>
+      <w:r>
+        <w:t xml:space="preserve">“</w:t>
+      </w:r>
+      <w:r>
+        <w:t xml:space="preserve">34,869 paintings sold at auction</w:t>
+      </w:r>
+      <w:r>
+        <w:t xml:space="preserve">”</w:t>
+      </w:r>
+      <w:r>
+        <w:t xml:space="preserve"> </w:t>
+      </w:r>
+      <w:r>
+        <w:t xml:space="preserve">(p. 314). There are 272 unique artists. The data includes the selling price converted to USD, and hedonistic controls like the auction house, size,</w:t>
+      </w:r>
+      <w:r>
+        <w:t xml:space="preserve"> </w:t>
+      </w:r>
+      <w:r>
+        <w:t xml:space="preserve">“</w:t>
+      </w:r>
+      <w:r>
+        <w:t xml:space="preserve">support</w:t>
+      </w:r>
+      <w:r>
+        <w:t xml:space="preserve">”</w:t>
+      </w:r>
+      <w:r>
+        <w:t xml:space="preserve">, medium, and whether or not the work is signed, (p. 134). The authors mention that they have no way of discerning whether or not a painting is auction multiple times. I’m not sure why this would be, as presumably the art has consistent name, author, and date of signing. The authors manually group artists into their respective movements. This is a necessity, as the data does not come coded by movement. Additionally, the authors manually decide which movements to include and which to exclude. The authors list multiple sources that helped them understand the history of art and classify artist’s accordingly. Of course the discretionary nature of their categorization opens the door for data problems, but it seems like they have done their due diligence. Finally, the authors categorize each movement as</w:t>
+      </w:r>
+      <w:r>
+        <w:t xml:space="preserve"> </w:t>
+      </w:r>
+      <w:r>
+        <w:t xml:space="preserve">“</w:t>
+      </w:r>
+      <w:r>
+        <w:t xml:space="preserve">umbrella</w:t>
+      </w:r>
+      <w:r>
+        <w:t xml:space="preserve">”</w:t>
+      </w:r>
+      <w:r>
+        <w:t xml:space="preserve"> </w:t>
+      </w:r>
+      <w:r>
+        <w:t xml:space="preserve">or</w:t>
+      </w:r>
+      <w:r>
+        <w:t xml:space="preserve"> </w:t>
+      </w:r>
+      <w:r>
+        <w:t xml:space="preserve">“</w:t>
+      </w:r>
+      <w:r>
+        <w:t xml:space="preserve">contemporeanous</w:t>
+      </w:r>
+      <w:r>
+        <w:t xml:space="preserve">”</w:t>
+      </w:r>
+      <w:r>
+        <w:t xml:space="preserve">. Umbrella meaning the term was applied retroactively, and vice versa.</w:t>
+      </w:r>
+    </w:p>
+    <w:p>
+      <w:pPr>
+        <w:numPr>
+          <w:numId w:val="1004"/>
+          <w:ilvl w:val="0"/>
+        </w:numPr>
+      </w:pPr>
+      <w:r>
+        <w:t xml:space="preserve">The authors clame to use OLS, but as I will now argue they immediately don’t follow up on that. The first thing that the authors mention is that they use weighted least squares, so not OLS. The authors weight each observation by one over the square root of the number of times each artist is represented in the sample. The authors claim that this prevents artists who were more prolific from having undue influence on the results. Why</w:t>
+      </w:r>
+      <w:r>
+        <w:t xml:space="preserve"> </w:t>
+      </w:r>
+      <m:oMath>
+        <m:f>
+          <m:fPr>
+            <m:type m:val="bar"/>
+          </m:fPr>
+          <m:num>
+            <m:r>
+              <m:t>1</m:t>
+            </m:r>
+          </m:num>
+          <m:den>
+            <m:rad>
+              <m:radPr>
+                <m:degHide m:val="1"/>
+              </m:radPr>
+              <m:deg/>
+              <m:e>
+                <m:r>
+                  <m:t>n</m:t>
+                </m:r>
+              </m:e>
+            </m:rad>
+          </m:den>
+        </m:f>
+      </m:oMath>
+      <w:r>
+        <w:t xml:space="preserve"> </w:t>
+      </w:r>
+      <w:r>
+        <w:t xml:space="preserve">is used is not mentioned explicitly. I find this weighting to be rather strange because the weights won’t sum to one. If there are</w:t>
+      </w:r>
+      <w:r>
+        <w:t xml:space="preserve"> </w:t>
+      </w:r>
+      <m:oMath>
+        <m:r>
+          <m:t>N</m:t>
+        </m:r>
+      </m:oMath>
+      <w:r>
+        <w:t xml:space="preserve"> </w:t>
+      </w:r>
+      <w:r>
+        <w:t xml:space="preserve">artists each with</w:t>
+      </w:r>
+      <w:r>
+        <w:t xml:space="preserve"> </w:t>
+      </w:r>
+      <m:oMath>
+        <m:sSub>
+          <m:e>
+            <m:r>
+              <m:t>n</m:t>
+            </m:r>
+          </m:e>
+          <m:sub>
+            <m:r>
+              <m:t>i</m:t>
+            </m:r>
+          </m:sub>
+        </m:sSub>
+      </m:oMath>
+      <w:r>
+        <w:t xml:space="preserve"> </w:t>
+      </w:r>
+      <w:r>
+        <w:t xml:space="preserve">items in the sample, the sum of the weights is</w:t>
+      </w:r>
+      <w:r>
+        <w:t xml:space="preserve"> </w:t>
+      </w:r>
+      <m:oMath>
+        <m:nary>
+          <m:naryPr>
+            <m:chr m:val="∑"/>
+            <m:limLoc m:val="undOvr"/>
+            <m:subHide m:val="0"/>
+            <m:supHide m:val="0"/>
+          </m:naryPr>
+          <m:sub>
+            <m:r>
+              <m:t>i</m:t>
+            </m:r>
+          </m:sub>
+          <m:sup>
+            <m:r>
+              <m:t>N</m:t>
+            </m:r>
+          </m:sup>
+          <m:e>
+            <m:rad>
+              <m:radPr>
+                <m:degHide m:val="1"/>
+              </m:radPr>
+              <m:deg/>
+              <m:e>
+                <m:sSub>
+                  <m:e>
+                    <m:r>
+                      <m:t>n</m:t>
+                    </m:r>
+                  </m:e>
+                  <m:sub>
+                    <m:r>
+                      <m:t>i</m:t>
+                    </m:r>
+                  </m:sub>
+                </m:sSub>
+              </m:e>
+            </m:rad>
+          </m:e>
+        </m:nary>
+      </m:oMath>
+      <w:r>
+        <w:t xml:space="preserve">, they should mention explicitly the normalization that occurs to allow the weights to sum to one. The authors also use White (1980) robust standard errors to control for heteroskedasicity. The authors present 6 models to allow them to test their hypothesis. For the sake of brevity, I will only discuss the thwo most relevant to the main conclusions of the paper. Model 4 has dummies for the artist who made the work, measure of size, dummies for medium, and other hedonic controls. The independent variables of interest are on the quadratic terms of the age of the artist when they produced a work. That is, we have a</w:t>
+      </w:r>
+      <w:r>
+        <w:t xml:space="preserve"> </w:t>
+      </w:r>
+      <m:oMath>
+        <m:sSub>
+          <m:e>
+            <m:r>
+              <m:t>γ</m:t>
+            </m:r>
+          </m:e>
+          <m:sub>
+            <m:r>
+              <m:t>1</m:t>
+            </m:r>
+          </m:sub>
+        </m:sSub>
+        <m:sSub>
+          <m:e>
+            <m:r>
+              <m:t>z</m:t>
+            </m:r>
+          </m:e>
+          <m:sub>
+            <m:r>
+              <m:t>i</m:t>
+            </m:r>
+          </m:sub>
+        </m:sSub>
+        <m:r>
+          <m:t>+</m:t>
+        </m:r>
+        <m:sSub>
+          <m:e>
+            <m:r>
+              <m:t>γ</m:t>
+            </m:r>
+          </m:e>
+          <m:sub>
+            <m:r>
+              <m:t>2</m:t>
+            </m:r>
+          </m:sub>
+        </m:sSub>
+        <m:sSubSup>
+          <m:e>
+            <m:r>
+              <m:t>z</m:t>
+            </m:r>
+          </m:e>
+          <m:sub>
+            <m:r>
+              <m:t>i</m:t>
+            </m:r>
+          </m:sub>
+          <m:sup>
+            <m:r>
+              <m:t>2</m:t>
+            </m:r>
+          </m:sup>
+        </m:sSubSup>
+      </m:oMath>
+      <w:r>
+        <w:t xml:space="preserve"> </w:t>
+      </w:r>
+      <w:r>
+        <w:t xml:space="preserve">where</w:t>
+      </w:r>
+      <w:r>
+        <w:t xml:space="preserve"> </w:t>
+      </w:r>
+      <m:oMath>
+        <m:r>
+          <m:t>z</m:t>
+        </m:r>
+      </m:oMath>
+      <w:r>
+        <w:t xml:space="preserve"> </w:t>
+      </w:r>
+      <w:r>
+        <w:t xml:space="preserve">is the age of the artist when a work is produced. They don’t justify why age should have a quadratic term, though the understanding would be that the value of an artist’s work might peak partway through their life, and not just increase as they age. Additionally, in this regression the authors force the coefficient</w:t>
+      </w:r>
+      <w:r>
+        <w:t xml:space="preserve"> </w:t>
+      </w:r>
+      <m:oMath>
+        <m:r>
+          <m:t>γ</m:t>
+        </m:r>
+      </m:oMath>
+      <w:r>
+        <w:t xml:space="preserve">s to be the same for any artist in the same group. This regression is essentially the null hypothesis that age effects are homogenous within movement. The alternative hypothesis in this regression is that age effects are heterogenous within movement. This is implemented by running essentially the same regression as before, but allowing the coefficient on the age terms to vary across artists. However, now there’s no controls at all for certain movements, so it seems like the authors overshot what they were looking for. One final econometric technique is the use of Chow-Wald tests which allow the authors to determine whether or not the coefficients on the age terms differ significantly between groups.</w:t>
+      </w:r>
+    </w:p>
+    <w:p>
+      <w:pPr>
+        <w:numPr>
+          <w:numId w:val="1004"/>
+          <w:ilvl w:val="0"/>
+        </w:numPr>
+      </w:pPr>
+      <w:r>
+        <w:t xml:space="preserve">The author takes the estimates from the latter model (the one where age effects may vary by artist), and apply the Chow-Wald test by movement to see if the coefficients for age of every artist in a movement are the same. The authors find that in most cases, the coefficients for different artists in a movement are significantly different, indicating that there are heterogenous effects within movement. This is the main result of the paper, though I’m not totally sold on it. It seems rather obvious that different artists would have different valuations at different stages in their life. The authors also find that fixing the coefficients by group is also a useful predictor of art value. It seems to me that there is some degree of homogeneity within groups that is not worth ignoring.</w:t>
+      </w:r>
+    </w:p>
+    <w:p>
+      <w:pPr>
+        <w:numPr>
+          <w:numId w:val="1004"/>
+          <w:ilvl w:val="0"/>
+        </w:numPr>
+      </w:pPr>
+      <w:r>
+        <w:t xml:space="preserve">I have a lot of critiques for this paper, but I will keep it brief. Most pressingly, the main model of the paper (with heterogeneous age affects by artist) has no controls for the movement that an artist is in. Including control for these would allow us to directly compare the contribution of movement to wages when allowing for age effects. Additionally, I would like to see the model estimated without weighting the regression to see if the results are robust to alternative weighting (or to see if the model can be made more parsimonious by getting rid of the weights altogether).</w:t>
+      </w:r>
+      <w:r>
+        <w:t xml:space="preserve"> </w:t>
       </w:r>
     </w:p>
     <w:p>

</xml_diff>